<commit_message>
Doplnění informací do seznamu atributů
přidání cizích klíčů a datových typů atributů, přidána entita role
</commit_message>
<xml_diff>
--- a/Dokumentace/Seznam atributů.docx
+++ b/Dokumentace/Seznam atributů.docx
@@ -9,13 +9,672 @@
       <w:r>
         <w:t>Seznam entit a jejich atributů</w:t>
       </w:r>
+    </w:p>
+    <w:p>
+      <w:pPr>
+        <w:pStyle w:val="Odstavecseseznamem"/>
+      </w:pPr>
+    </w:p>
+    <w:p>
+      <w:pPr>
+        <w:pStyle w:val="Odstavecseseznamem"/>
+        <w:numPr>
+          <w:ilvl w:val="0"/>
+          <w:numId w:val="1"/>
+        </w:numPr>
+      </w:pPr>
+      <w:r>
+        <w:t>Příspěvek</w:t>
+      </w:r>
+    </w:p>
+    <w:p>
+      <w:pPr>
+        <w:pStyle w:val="Odstavecseseznamem"/>
+        <w:numPr>
+          <w:ilvl w:val="1"/>
+          <w:numId w:val="1"/>
+        </w:numPr>
+      </w:pPr>
+      <w:r>
+        <w:t>&lt;PK&gt; id</w:t>
+      </w:r>
+      <w:r>
+        <w:t xml:space="preserve"> - integer</w:t>
+      </w:r>
+    </w:p>
+    <w:p>
+      <w:pPr>
+        <w:pStyle w:val="Odstavecseseznamem"/>
+        <w:numPr>
+          <w:ilvl w:val="1"/>
+          <w:numId w:val="1"/>
+        </w:numPr>
+      </w:pPr>
+      <w:r>
+        <w:t>h</w:t>
+      </w:r>
+      <w:r>
+        <w:t>ash</w:t>
+      </w:r>
+      <w:r>
+        <w:t xml:space="preserve"> – string</w:t>
+      </w:r>
+    </w:p>
+    <w:p>
+      <w:pPr>
+        <w:pStyle w:val="Odstavecseseznamem"/>
+        <w:numPr>
+          <w:ilvl w:val="1"/>
+          <w:numId w:val="1"/>
+        </w:numPr>
+      </w:pPr>
+      <w:proofErr w:type="spellStart"/>
+      <w:r>
+        <w:t>n</w:t>
+      </w:r>
+      <w:r>
+        <w:t>azev</w:t>
+      </w:r>
+      <w:proofErr w:type="spellEnd"/>
+      <w:r>
+        <w:t xml:space="preserve"> - </w:t>
+      </w:r>
+      <w:proofErr w:type="spellStart"/>
+      <w:r>
+        <w:t>string</w:t>
+      </w:r>
+      <w:proofErr w:type="spellEnd"/>
+    </w:p>
+    <w:p>
+      <w:pPr>
+        <w:pStyle w:val="Odstavecseseznamem"/>
+        <w:numPr>
+          <w:ilvl w:val="1"/>
+          <w:numId w:val="1"/>
+        </w:numPr>
+      </w:pPr>
+      <w:r>
+        <w:t>t</w:t>
+      </w:r>
+      <w:r>
+        <w:t>ext</w:t>
+      </w:r>
+      <w:r>
+        <w:t xml:space="preserve"> – string </w:t>
+      </w:r>
+    </w:p>
+    <w:p>
+      <w:pPr>
+        <w:pStyle w:val="Odstavecseseznamem"/>
+        <w:numPr>
+          <w:ilvl w:val="1"/>
+          <w:numId w:val="1"/>
+        </w:numPr>
+      </w:pPr>
+      <w:proofErr w:type="gramStart"/>
+      <w:r>
+        <w:t>stav : ManyToOne</w:t>
+      </w:r>
+      <w:proofErr w:type="gramEnd"/>
+    </w:p>
+    <w:p>
+      <w:pPr>
+        <w:pStyle w:val="Odstavecseseznamem"/>
+        <w:numPr>
+          <w:ilvl w:val="1"/>
+          <w:numId w:val="1"/>
+        </w:numPr>
+      </w:pPr>
+      <w:r>
+        <w:t>casopis ManyToOne</w:t>
+      </w:r>
+    </w:p>
+    <w:p>
+      <w:pPr>
+        <w:pStyle w:val="Odstavecseseznamem"/>
+        <w:numPr>
+          <w:ilvl w:val="1"/>
+          <w:numId w:val="1"/>
+        </w:numPr>
+      </w:pPr>
+      <w:r>
+        <w:t>tema :  ManyToOne</w:t>
+      </w:r>
+    </w:p>
+    <w:p>
+      <w:pPr>
+        <w:pStyle w:val="Odstavecseseznamem"/>
+        <w:numPr>
+          <w:ilvl w:val="1"/>
+          <w:numId w:val="1"/>
+        </w:numPr>
+      </w:pPr>
+      <w:r>
+        <w:t>prispevatel :  ManyToOne</w:t>
+      </w:r>
+    </w:p>
+    <w:p>
+      <w:pPr>
+        <w:pStyle w:val="Odstavecseseznamem"/>
+        <w:numPr>
+          <w:ilvl w:val="1"/>
+          <w:numId w:val="1"/>
+        </w:numPr>
+      </w:pPr>
+      <w:proofErr w:type="spellStart"/>
+      <w:r>
+        <w:t>datumVytvoreni</w:t>
+      </w:r>
+      <w:proofErr w:type="spellEnd"/>
+      <w:r>
+        <w:t xml:space="preserve"> - </w:t>
+      </w:r>
+      <w:proofErr w:type="spellStart"/>
+      <w:r>
+        <w:t>datetime</w:t>
+      </w:r>
+      <w:proofErr w:type="spellEnd"/>
+    </w:p>
+    <w:p>
+      <w:pPr>
+        <w:pStyle w:val="Odstavecseseznamem"/>
+        <w:numPr>
+          <w:ilvl w:val="0"/>
+          <w:numId w:val="1"/>
+        </w:numPr>
+      </w:pPr>
+      <w:r>
+        <w:t>Přispěvatel</w:t>
+      </w:r>
+    </w:p>
+    <w:p>
+      <w:pPr>
+        <w:pStyle w:val="Odstavecseseznamem"/>
+        <w:numPr>
+          <w:ilvl w:val="1"/>
+          <w:numId w:val="1"/>
+        </w:numPr>
+      </w:pPr>
+      <w:r>
+        <w:t>&lt;PK&gt; id</w:t>
+      </w:r>
+      <w:r>
+        <w:t xml:space="preserve"> - integer</w:t>
+      </w:r>
+    </w:p>
+    <w:p>
+      <w:pPr>
+        <w:pStyle w:val="Odstavecseseznamem"/>
+        <w:numPr>
+          <w:ilvl w:val="1"/>
+          <w:numId w:val="1"/>
+        </w:numPr>
+      </w:pPr>
+      <w:r>
+        <w:t>e</w:t>
+      </w:r>
+      <w:r>
+        <w:t>mail</w:t>
+      </w:r>
+      <w:r>
+        <w:t xml:space="preserve"> - string</w:t>
+      </w:r>
+    </w:p>
+    <w:p>
+      <w:pPr>
+        <w:pStyle w:val="Odstavecseseznamem"/>
+        <w:numPr>
+          <w:ilvl w:val="0"/>
+          <w:numId w:val="1"/>
+        </w:numPr>
+      </w:pPr>
+      <w:r>
+        <w:t>Uživatel</w:t>
+      </w:r>
+    </w:p>
+    <w:p>
+      <w:pPr>
+        <w:pStyle w:val="Odstavecseseznamem"/>
+        <w:numPr>
+          <w:ilvl w:val="1"/>
+          <w:numId w:val="1"/>
+        </w:numPr>
+      </w:pPr>
+      <w:r>
+        <w:t xml:space="preserve">&lt;PK&gt; </w:t>
+      </w:r>
+      <w:r>
+        <w:t>id</w:t>
+      </w:r>
+      <w:r>
+        <w:t xml:space="preserve"> - integer</w:t>
+      </w:r>
+    </w:p>
+    <w:p>
+      <w:pPr>
+        <w:pStyle w:val="Odstavecseseznamem"/>
+        <w:numPr>
+          <w:ilvl w:val="1"/>
+          <w:numId w:val="1"/>
+        </w:numPr>
+      </w:pPr>
+      <w:r>
+        <w:t>u</w:t>
+      </w:r>
+      <w:r>
+        <w:t>sername</w:t>
+      </w:r>
+      <w:r>
+        <w:t xml:space="preserve"> </w:t>
+      </w:r>
+      <w:r>
+        <w:t xml:space="preserve">- </w:t>
+      </w:r>
+      <w:proofErr w:type="spellStart"/>
+      <w:r>
+        <w:t>string</w:t>
+      </w:r>
+      <w:proofErr w:type="spellEnd"/>
+    </w:p>
+    <w:p>
+      <w:pPr>
+        <w:pStyle w:val="Odstavecseseznamem"/>
+        <w:numPr>
+          <w:ilvl w:val="1"/>
+          <w:numId w:val="1"/>
+        </w:numPr>
+      </w:pPr>
+      <w:proofErr w:type="spellStart"/>
+      <w:r>
+        <w:t>jmeno</w:t>
+      </w:r>
+      <w:proofErr w:type="spellEnd"/>
+      <w:r>
+        <w:t xml:space="preserve"> - </w:t>
+      </w:r>
+      <w:proofErr w:type="spellStart"/>
+      <w:r>
+        <w:t>string</w:t>
+      </w:r>
+      <w:proofErr w:type="spellEnd"/>
+    </w:p>
+    <w:p>
+      <w:pPr>
+        <w:pStyle w:val="Odstavecseseznamem"/>
+        <w:numPr>
+          <w:ilvl w:val="1"/>
+          <w:numId w:val="1"/>
+        </w:numPr>
+      </w:pPr>
+      <w:proofErr w:type="spellStart"/>
+      <w:r>
+        <w:t>prijmeni</w:t>
+      </w:r>
+      <w:proofErr w:type="spellEnd"/>
+      <w:r>
+        <w:t xml:space="preserve"> - </w:t>
+      </w:r>
+      <w:proofErr w:type="spellStart"/>
+      <w:r>
+        <w:t>string</w:t>
+      </w:r>
+      <w:proofErr w:type="spellEnd"/>
+    </w:p>
+    <w:p>
+      <w:pPr>
+        <w:pStyle w:val="Odstavecseseznamem"/>
+        <w:numPr>
+          <w:ilvl w:val="1"/>
+          <w:numId w:val="1"/>
+        </w:numPr>
+      </w:pPr>
+      <w:proofErr w:type="spellStart"/>
+      <w:r>
+        <w:t>password</w:t>
+      </w:r>
+      <w:proofErr w:type="spellEnd"/>
+      <w:r>
+        <w:t xml:space="preserve"> - </w:t>
+      </w:r>
+      <w:proofErr w:type="spellStart"/>
+      <w:r>
+        <w:t>string</w:t>
+      </w:r>
+      <w:proofErr w:type="spellEnd"/>
+    </w:p>
+    <w:p>
+      <w:pPr>
+        <w:pStyle w:val="Odstavecseseznamem"/>
+        <w:numPr>
+          <w:ilvl w:val="1"/>
+          <w:numId w:val="1"/>
+        </w:numPr>
+      </w:pPr>
+      <w:proofErr w:type="gramStart"/>
+      <w:r>
+        <w:t>role : ManyToMany</w:t>
+      </w:r>
+      <w:proofErr w:type="gramEnd"/>
+      <w:r>
+        <w:tab/>
+      </w:r>
+      <w:r>
+        <w:tab/>
+        <w:t>// Zatím nedělat</w:t>
+      </w:r>
+    </w:p>
+    <w:p>
+      <w:pPr>
+        <w:pStyle w:val="Odstavecseseznamem"/>
+        <w:numPr>
+          <w:ilvl w:val="0"/>
+          <w:numId w:val="1"/>
+        </w:numPr>
+      </w:pPr>
+      <w:r>
+        <w:t>Recenze</w:t>
+      </w:r>
+    </w:p>
+    <w:p>
+      <w:pPr>
+        <w:pStyle w:val="Odstavecseseznamem"/>
+        <w:numPr>
+          <w:ilvl w:val="1"/>
+          <w:numId w:val="1"/>
+        </w:numPr>
+      </w:pPr>
+      <w:r>
+        <w:t>&lt;PK&gt; id</w:t>
+      </w:r>
+      <w:r>
+        <w:t xml:space="preserve"> - integer</w:t>
+      </w:r>
+    </w:p>
+    <w:p>
+      <w:pPr>
+        <w:pStyle w:val="Odstavecseseznamem"/>
+        <w:numPr>
+          <w:ilvl w:val="1"/>
+          <w:numId w:val="1"/>
+        </w:numPr>
+      </w:pPr>
+      <w:r>
+        <w:t>odbornost</w:t>
+      </w:r>
+      <w:r>
+        <w:t xml:space="preserve"> - integer</w:t>
+      </w:r>
+    </w:p>
+    <w:p>
+      <w:pPr>
+        <w:pStyle w:val="Odstavecseseznamem"/>
+        <w:numPr>
+          <w:ilvl w:val="1"/>
+          <w:numId w:val="1"/>
+        </w:numPr>
+      </w:pPr>
+      <w:proofErr w:type="spellStart"/>
+      <w:r>
+        <w:t>zajimavost</w:t>
+      </w:r>
+      <w:proofErr w:type="spellEnd"/>
+      <w:r>
+        <w:t xml:space="preserve"> - </w:t>
+      </w:r>
+      <w:proofErr w:type="spellStart"/>
+      <w:r>
+        <w:t>integer</w:t>
+      </w:r>
+      <w:proofErr w:type="spellEnd"/>
+    </w:p>
+    <w:p>
+      <w:pPr>
+        <w:pStyle w:val="Odstavecseseznamem"/>
+        <w:numPr>
+          <w:ilvl w:val="1"/>
+          <w:numId w:val="1"/>
+        </w:numPr>
+      </w:pPr>
+      <w:proofErr w:type="spellStart"/>
+      <w:r>
+        <w:t>aktualnost</w:t>
+      </w:r>
+      <w:proofErr w:type="spellEnd"/>
+      <w:r>
+        <w:t xml:space="preserve"> - </w:t>
+      </w:r>
+      <w:proofErr w:type="spellStart"/>
+      <w:r>
+        <w:t>integer</w:t>
+      </w:r>
+      <w:proofErr w:type="spellEnd"/>
+    </w:p>
+    <w:p>
+      <w:pPr>
+        <w:pStyle w:val="Odstavecseseznamem"/>
+        <w:numPr>
+          <w:ilvl w:val="1"/>
+          <w:numId w:val="1"/>
+        </w:numPr>
+      </w:pPr>
+      <w:r>
+        <w:t>t</w:t>
+      </w:r>
+      <w:r>
+        <w:t>ext</w:t>
+      </w:r>
+      <w:r>
+        <w:t xml:space="preserve"> - string</w:t>
+      </w:r>
+    </w:p>
+    <w:p>
+      <w:pPr>
+        <w:pStyle w:val="Odstavecseseznamem"/>
+        <w:numPr>
+          <w:ilvl w:val="1"/>
+          <w:numId w:val="1"/>
+        </w:numPr>
+      </w:pPr>
+      <w:proofErr w:type="spellStart"/>
+      <w:r>
+        <w:t>prispevek</w:t>
+      </w:r>
+      <w:proofErr w:type="spellEnd"/>
+      <w:r>
+        <w:t xml:space="preserve"> :  </w:t>
+      </w:r>
+      <w:proofErr w:type="spellStart"/>
+      <w:r>
+        <w:t>ManyToOne</w:t>
+      </w:r>
+      <w:proofErr w:type="spellEnd"/>
+    </w:p>
+    <w:p>
+      <w:pPr>
+        <w:pStyle w:val="Odstavecseseznamem"/>
+        <w:numPr>
+          <w:ilvl w:val="1"/>
+          <w:numId w:val="1"/>
+        </w:numPr>
+      </w:pPr>
+      <w:proofErr w:type="spellStart"/>
+      <w:r>
+        <w:t>uzivatel</w:t>
+      </w:r>
+      <w:proofErr w:type="spellEnd"/>
+      <w:r>
+        <w:t xml:space="preserve"> : </w:t>
+      </w:r>
+      <w:proofErr w:type="spellStart"/>
+      <w:r>
+        <w:t>ManyToOne</w:t>
+      </w:r>
+      <w:proofErr w:type="spellEnd"/>
+    </w:p>
+    <w:p>
+      <w:pPr>
+        <w:pStyle w:val="Odstavecseseznamem"/>
+        <w:numPr>
+          <w:ilvl w:val="0"/>
+          <w:numId w:val="1"/>
+        </w:numPr>
+      </w:pPr>
+      <w:r>
+        <w:t>Časopis</w:t>
+      </w:r>
+    </w:p>
+    <w:p>
+      <w:pPr>
+        <w:pStyle w:val="Odstavecseseznamem"/>
+        <w:numPr>
+          <w:ilvl w:val="1"/>
+          <w:numId w:val="1"/>
+        </w:numPr>
+      </w:pPr>
+      <w:r>
+        <w:t xml:space="preserve">&lt;PK&gt; </w:t>
+      </w:r>
+      <w:r>
+        <w:t>id</w:t>
+      </w:r>
+      <w:r>
+        <w:t xml:space="preserve"> - integer</w:t>
+      </w:r>
+    </w:p>
+    <w:p>
+      <w:pPr>
+        <w:pStyle w:val="Odstavecseseznamem"/>
+        <w:numPr>
+          <w:ilvl w:val="1"/>
+          <w:numId w:val="1"/>
+        </w:numPr>
+      </w:pPr>
+      <w:r>
+        <w:t>rok</w:t>
+      </w:r>
+      <w:r>
+        <w:t xml:space="preserve"> - </w:t>
+      </w:r>
+      <w:r>
+        <w:t>date</w:t>
+      </w:r>
       <w:bookmarkStart w:id="0" w:name="_GoBack"/>
       <w:bookmarkEnd w:id="0"/>
     </w:p>
     <w:p>
       <w:pPr>
         <w:pStyle w:val="Odstavecseseznamem"/>
-      </w:pPr>
+        <w:numPr>
+          <w:ilvl w:val="1"/>
+          <w:numId w:val="1"/>
+        </w:numPr>
+      </w:pPr>
+      <w:proofErr w:type="spellStart"/>
+      <w:r>
+        <w:t>cislo</w:t>
+      </w:r>
+      <w:proofErr w:type="spellEnd"/>
+      <w:r>
+        <w:t xml:space="preserve"> - </w:t>
+      </w:r>
+      <w:proofErr w:type="spellStart"/>
+      <w:r>
+        <w:t>integer</w:t>
+      </w:r>
+      <w:proofErr w:type="spellEnd"/>
+    </w:p>
+    <w:p>
+      <w:pPr>
+        <w:pStyle w:val="Odstavecseseznamem"/>
+        <w:numPr>
+          <w:ilvl w:val="1"/>
+          <w:numId w:val="1"/>
+        </w:numPr>
+      </w:pPr>
+      <w:proofErr w:type="gramStart"/>
+      <w:r>
+        <w:t>autor</w:t>
+      </w:r>
+      <w:r>
+        <w:t xml:space="preserve"> : ManyToOne</w:t>
+      </w:r>
+      <w:proofErr w:type="gramEnd"/>
+    </w:p>
+    <w:p>
+      <w:pPr>
+        <w:pStyle w:val="Odstavecseseznamem"/>
+        <w:numPr>
+          <w:ilvl w:val="1"/>
+          <w:numId w:val="1"/>
+        </w:numPr>
+      </w:pPr>
+      <w:proofErr w:type="gramStart"/>
+      <w:r>
+        <w:t>stav : ManyToOne</w:t>
+      </w:r>
+      <w:proofErr w:type="gramEnd"/>
+    </w:p>
+    <w:p>
+      <w:pPr>
+        <w:pStyle w:val="Odstavecseseznamem"/>
+        <w:numPr>
+          <w:ilvl w:val="1"/>
+          <w:numId w:val="1"/>
+        </w:numPr>
+      </w:pPr>
+      <w:proofErr w:type="spellStart"/>
+      <w:r>
+        <w:t>datumVytvoreni</w:t>
+      </w:r>
+      <w:proofErr w:type="spellEnd"/>
+      <w:r>
+        <w:t xml:space="preserve"> - </w:t>
+      </w:r>
+      <w:proofErr w:type="spellStart"/>
+      <w:r>
+        <w:t>datetime</w:t>
+      </w:r>
+      <w:proofErr w:type="spellEnd"/>
+    </w:p>
+    <w:p>
+      <w:pPr>
+        <w:pStyle w:val="Odstavecseseznamem"/>
+        <w:numPr>
+          <w:ilvl w:val="1"/>
+          <w:numId w:val="1"/>
+        </w:numPr>
+      </w:pPr>
+      <w:proofErr w:type="spellStart"/>
+      <w:r>
+        <w:t>path</w:t>
+      </w:r>
+      <w:proofErr w:type="spellEnd"/>
+      <w:r>
+        <w:t xml:space="preserve"> : </w:t>
+      </w:r>
+      <w:proofErr w:type="spellStart"/>
+      <w:r>
+        <w:t>nullable</w:t>
+      </w:r>
+      <w:proofErr w:type="spellEnd"/>
+      <w:r>
+        <w:tab/>
+      </w:r>
+      <w:r>
+        <w:tab/>
+      </w:r>
+      <w:r>
+        <w:tab/>
+        <w:t>// Cesta k </w:t>
+      </w:r>
+      <w:proofErr w:type="spellStart"/>
+      <w:r>
+        <w:t>pdf</w:t>
+      </w:r>
+      <w:proofErr w:type="spellEnd"/>
+      <w:r>
+        <w:t xml:space="preserve"> souboru na disku</w:t>
+      </w:r>
     </w:p>
     <w:p>
       <w:pPr>
@@ -26,7 +685,7 @@
         </w:numPr>
       </w:pPr>
       <w:r>
-        <w:t>Příspěvek</w:t>
+        <w:t>Stav</w:t>
       </w:r>
     </w:p>
     <w:p>
@@ -41,22 +700,48 @@
         <w:t>&lt;PK&gt;</w:t>
       </w:r>
       <w:r>
-        <w:t xml:space="preserve"> ID</w:t>
-      </w:r>
-    </w:p>
-    <w:p>
-      <w:pPr>
-        <w:pStyle w:val="Odstavecseseznamem"/>
-        <w:numPr>
-          <w:ilvl w:val="1"/>
-          <w:numId w:val="1"/>
-        </w:numPr>
-      </w:pPr>
-      <w:proofErr w:type="spellStart"/>
-      <w:r>
-        <w:t>Nazev</w:t>
-      </w:r>
-      <w:proofErr w:type="spellEnd"/>
+        <w:t xml:space="preserve"> id</w:t>
+      </w:r>
+      <w:r>
+        <w:t xml:space="preserve"> - integer</w:t>
+      </w:r>
+    </w:p>
+    <w:p>
+      <w:pPr>
+        <w:pStyle w:val="Odstavecseseznamem"/>
+        <w:numPr>
+          <w:ilvl w:val="1"/>
+          <w:numId w:val="1"/>
+        </w:numPr>
+      </w:pPr>
+      <w:proofErr w:type="spellStart"/>
+      <w:r>
+        <w:t>n</w:t>
+      </w:r>
+      <w:r>
+        <w:t>azev</w:t>
+      </w:r>
+      <w:proofErr w:type="spellEnd"/>
+      <w:r>
+        <w:t xml:space="preserve"> - </w:t>
+      </w:r>
+      <w:proofErr w:type="spellStart"/>
+      <w:r>
+        <w:t>string</w:t>
+      </w:r>
+      <w:proofErr w:type="spellEnd"/>
+    </w:p>
+    <w:p>
+      <w:pPr>
+        <w:pStyle w:val="Odstavecseseznamem"/>
+        <w:numPr>
+          <w:ilvl w:val="0"/>
+          <w:numId w:val="1"/>
+        </w:numPr>
+      </w:pPr>
+      <w:r>
+        <w:t xml:space="preserve">Role </w:t>
+      </w:r>
       <w:r>
         <w:tab/>
       </w:r>
@@ -65,293 +750,85 @@
       </w:r>
       <w:r>
         <w:tab/>
-        <w:t>//</w:t>
-      </w:r>
-      <w:proofErr w:type="spellStart"/>
-      <w:r>
-        <w:t>hash</w:t>
-      </w:r>
-      <w:proofErr w:type="spellEnd"/>
-      <w:r>
-        <w:t xml:space="preserve"> příspěvku</w:t>
-      </w:r>
-    </w:p>
-    <w:p>
-      <w:pPr>
-        <w:pStyle w:val="Odstavecseseznamem"/>
-        <w:numPr>
-          <w:ilvl w:val="1"/>
-          <w:numId w:val="1"/>
-        </w:numPr>
-      </w:pPr>
-      <w:r>
-        <w:t>Text</w:t>
-      </w:r>
-    </w:p>
-    <w:p>
-      <w:pPr>
-        <w:pStyle w:val="Odstavecseseznamem"/>
-        <w:numPr>
-          <w:ilvl w:val="0"/>
-          <w:numId w:val="1"/>
-        </w:numPr>
-      </w:pPr>
-      <w:r>
-        <w:t>Přispěvatel</w:t>
-      </w:r>
-    </w:p>
-    <w:p>
-      <w:pPr>
-        <w:pStyle w:val="Odstavecseseznamem"/>
-        <w:numPr>
-          <w:ilvl w:val="1"/>
-          <w:numId w:val="1"/>
-        </w:numPr>
-      </w:pPr>
-      <w:r>
-        <w:t>&lt;PK&gt;</w:t>
-      </w:r>
-      <w:r>
-        <w:t xml:space="preserve"> Email</w:t>
-      </w:r>
-    </w:p>
-    <w:p>
-      <w:pPr>
-        <w:pStyle w:val="Odstavecseseznamem"/>
-        <w:numPr>
-          <w:ilvl w:val="0"/>
-          <w:numId w:val="1"/>
-        </w:numPr>
-      </w:pPr>
-      <w:r>
-        <w:t>Uživatel</w:t>
-      </w:r>
-    </w:p>
-    <w:p>
-      <w:pPr>
-        <w:pStyle w:val="Odstavecseseznamem"/>
-        <w:numPr>
-          <w:ilvl w:val="1"/>
-          <w:numId w:val="1"/>
-        </w:numPr>
-      </w:pPr>
-      <w:r>
-        <w:t>&lt;PK&gt;</w:t>
-      </w:r>
+      </w:r>
+      <w:r>
+        <w:tab/>
+      </w:r>
+      <w:r>
+        <w:tab/>
+      </w:r>
+      <w:r>
+        <w:t>// Zatím nedělat</w:t>
+      </w:r>
+    </w:p>
+    <w:p>
+      <w:pPr>
+        <w:pStyle w:val="Odstavecseseznamem"/>
+        <w:numPr>
+          <w:ilvl w:val="1"/>
+          <w:numId w:val="1"/>
+        </w:numPr>
+      </w:pPr>
+      <w:r>
+        <w:t>&lt;PK&gt; id</w:t>
+      </w:r>
+      <w:r>
+        <w:t xml:space="preserve"> - integer</w:t>
+      </w:r>
+    </w:p>
+    <w:p>
+      <w:pPr>
+        <w:pStyle w:val="Odstavecseseznamem"/>
+        <w:numPr>
+          <w:ilvl w:val="1"/>
+          <w:numId w:val="1"/>
+        </w:numPr>
+      </w:pPr>
+      <w:proofErr w:type="spellStart"/>
+      <w:r>
+        <w:t>nazev</w:t>
+      </w:r>
+      <w:proofErr w:type="spellEnd"/>
       <w:r>
         <w:t xml:space="preserve"> </w:t>
       </w:r>
-      <w:proofErr w:type="spellStart"/>
-      <w:r>
-        <w:t>Login</w:t>
-      </w:r>
-      <w:proofErr w:type="spellEnd"/>
-    </w:p>
-    <w:p>
-      <w:pPr>
-        <w:pStyle w:val="Odstavecseseznamem"/>
-        <w:numPr>
-          <w:ilvl w:val="1"/>
-          <w:numId w:val="1"/>
-        </w:numPr>
-      </w:pPr>
-      <w:r>
-        <w:t>Heslo</w:t>
-      </w:r>
-    </w:p>
-    <w:p>
-      <w:pPr>
-        <w:pStyle w:val="Odstavecseseznamem"/>
-        <w:numPr>
-          <w:ilvl w:val="1"/>
-          <w:numId w:val="1"/>
-        </w:numPr>
-      </w:pPr>
-      <w:r>
-        <w:t>Pozice</w:t>
-      </w:r>
-    </w:p>
-    <w:p>
-      <w:pPr>
-        <w:pStyle w:val="Odstavecseseznamem"/>
-        <w:numPr>
-          <w:ilvl w:val="0"/>
-          <w:numId w:val="1"/>
-        </w:numPr>
-      </w:pPr>
-      <w:r>
-        <w:t>Recenze</w:t>
-      </w:r>
-    </w:p>
-    <w:p>
-      <w:pPr>
-        <w:pStyle w:val="Odstavecseseznamem"/>
-        <w:numPr>
-          <w:ilvl w:val="1"/>
-          <w:numId w:val="1"/>
-        </w:numPr>
-      </w:pPr>
-      <w:r>
-        <w:t>&lt;PK&gt;</w:t>
-      </w:r>
-      <w:r>
-        <w:t xml:space="preserve"> ID</w:t>
-      </w:r>
-    </w:p>
-    <w:p>
-      <w:pPr>
-        <w:pStyle w:val="Odstavecseseznamem"/>
-        <w:numPr>
-          <w:ilvl w:val="1"/>
-          <w:numId w:val="1"/>
-        </w:numPr>
-      </w:pPr>
-      <w:r>
-        <w:t>Hodnoceni_1</w:t>
-      </w:r>
-      <w:r>
-        <w:tab/>
-      </w:r>
-      <w:r>
-        <w:tab/>
-        <w:t>//odbornost</w:t>
-      </w:r>
-    </w:p>
-    <w:p>
-      <w:pPr>
-        <w:pStyle w:val="Odstavecseseznamem"/>
-        <w:numPr>
-          <w:ilvl w:val="1"/>
-          <w:numId w:val="1"/>
-        </w:numPr>
-      </w:pPr>
-      <w:r>
-        <w:t>Hodnoceni_</w:t>
-      </w:r>
-      <w:r>
-        <w:t>2</w:t>
-      </w:r>
-      <w:r>
-        <w:tab/>
-      </w:r>
-      <w:r>
-        <w:tab/>
-        <w:t>//zajímavost</w:t>
-      </w:r>
-    </w:p>
-    <w:p>
-      <w:pPr>
-        <w:pStyle w:val="Odstavecseseznamem"/>
-        <w:numPr>
-          <w:ilvl w:val="1"/>
-          <w:numId w:val="1"/>
-        </w:numPr>
-      </w:pPr>
-      <w:r>
-        <w:t>Hodnoceni_</w:t>
-      </w:r>
-      <w:r>
-        <w:t>3</w:t>
-      </w:r>
-      <w:r>
-        <w:tab/>
-      </w:r>
-      <w:r>
-        <w:tab/>
-        <w:t>//aktuálnost</w:t>
-      </w:r>
-    </w:p>
-    <w:p>
-      <w:pPr>
-        <w:pStyle w:val="Odstavecseseznamem"/>
-        <w:numPr>
-          <w:ilvl w:val="1"/>
-          <w:numId w:val="1"/>
-        </w:numPr>
-      </w:pPr>
-      <w:r>
-        <w:t>Text</w:t>
-      </w:r>
-    </w:p>
-    <w:p>
-      <w:pPr>
-        <w:pStyle w:val="Odstavecseseznamem"/>
-        <w:numPr>
-          <w:ilvl w:val="0"/>
-          <w:numId w:val="1"/>
-        </w:numPr>
-      </w:pPr>
-      <w:r>
-        <w:t>Časopis</w:t>
-      </w:r>
-    </w:p>
-    <w:p>
-      <w:pPr>
-        <w:pStyle w:val="Odstavecseseznamem"/>
-        <w:numPr>
-          <w:ilvl w:val="1"/>
-          <w:numId w:val="1"/>
-        </w:numPr>
-      </w:pPr>
-      <w:r>
-        <w:t>&lt;PK&gt;</w:t>
-      </w:r>
-      <w:r>
-        <w:t xml:space="preserve"> ID</w:t>
-      </w:r>
-    </w:p>
-    <w:p>
-      <w:pPr>
-        <w:pStyle w:val="Odstavecseseznamem"/>
-        <w:numPr>
-          <w:ilvl w:val="1"/>
-          <w:numId w:val="1"/>
-        </w:numPr>
-      </w:pPr>
-      <w:r>
-        <w:t>Rok</w:t>
-      </w:r>
-    </w:p>
-    <w:p>
-      <w:pPr>
-        <w:pStyle w:val="Odstavecseseznamem"/>
-        <w:numPr>
-          <w:ilvl w:val="1"/>
-          <w:numId w:val="1"/>
-        </w:numPr>
-      </w:pPr>
-      <w:proofErr w:type="spellStart"/>
-      <w:r>
-        <w:t>Cislo</w:t>
-      </w:r>
-      <w:proofErr w:type="spellEnd"/>
-    </w:p>
-    <w:p>
-      <w:pPr>
-        <w:pStyle w:val="Odstavecseseznamem"/>
-        <w:numPr>
-          <w:ilvl w:val="0"/>
-          <w:numId w:val="1"/>
-        </w:numPr>
-      </w:pPr>
-      <w:r>
-        <w:t>Stav</w:t>
-      </w:r>
-    </w:p>
-    <w:p>
-      <w:pPr>
-        <w:pStyle w:val="Odstavecseseznamem"/>
-        <w:numPr>
-          <w:ilvl w:val="1"/>
-          <w:numId w:val="1"/>
-        </w:numPr>
-      </w:pPr>
-      <w:r>
-        <w:t xml:space="preserve">&lt;PK&gt; </w:t>
-      </w:r>
-      <w:r>
-        <w:t>Stav</w:t>
-      </w:r>
+      <w:r>
+        <w:t xml:space="preserve">- </w:t>
+      </w:r>
+      <w:proofErr w:type="spellStart"/>
+      <w:r>
+        <w:t>string</w:t>
+      </w:r>
+      <w:proofErr w:type="spellEnd"/>
+    </w:p>
+    <w:p>
+      <w:pPr>
+        <w:pStyle w:val="Odstavecseseznamem"/>
+        <w:numPr>
+          <w:ilvl w:val="1"/>
+          <w:numId w:val="1"/>
+        </w:numPr>
+      </w:pPr>
+      <w:r>
+        <w:t>role</w:t>
+      </w:r>
+      <w:r>
+        <w:t xml:space="preserve"> - string</w:t>
+      </w:r>
+    </w:p>
+    <w:p>
+      <w:pPr>
+        <w:pStyle w:val="Odstavecseseznamem"/>
+        <w:numPr>
+          <w:ilvl w:val="1"/>
+          <w:numId w:val="1"/>
+        </w:numPr>
+      </w:pPr>
+      <w:proofErr w:type="gramStart"/>
+      <w:r>
+        <w:t>uživatel : ManyToMany</w:t>
+      </w:r>
+      <w:proofErr w:type="gramEnd"/>
     </w:p>
     <w:sectPr>
       <w:pgSz w:w="11906" w:h="16838"/>

</xml_diff>